<commit_message>
Add báo cáo tham khảo BA
</commit_message>
<xml_diff>
--- a/04. Nguyễn Thị Lệ Hiền/NguyenThiLeHien_TTNT_ver1.docx
+++ b/04. Nguyễn Thị Lệ Hiền/NguyenThiLeHien_TTNT_ver1.docx
@@ -8293,11 +8293,15 @@
         <w:br w:type="page"/>
       </w:r>
       <w:bookmarkStart w:id="57" w:name="_Toc99761471"/>
-      <w:bookmarkStart w:id="58" w:name="_GoBack"/>
-      <w:bookmarkEnd w:id="58"/>
       <w:r>
         <w:lastRenderedPageBreak/>
-        <w:t>CHƯƠNG 3. CÔNG CỤ BIRD EAT BUGS</w:t>
+        <w:t xml:space="preserve">CHƯƠNG 3. CÔNG CỤ </w:t>
+      </w:r>
+      <w:r>
+        <w:t xml:space="preserve">HỖ TRỢ KIỂM THỬ - </w:t>
+      </w:r>
+      <w:r>
+        <w:t>BIRD EAT BUGS</w:t>
       </w:r>
       <w:bookmarkEnd w:id="57"/>
     </w:p>
@@ -8328,10 +8332,12 @@
       <w:pPr>
         <w:pStyle w:val="Heading2"/>
       </w:pPr>
-      <w:bookmarkStart w:id="59" w:name="_Toc99761472"/>
-      <w:r>
-        <w:t>Giới thiệu về công cụ:</w:t>
-      </w:r>
+      <w:bookmarkStart w:id="58" w:name="_Toc99761472"/>
+      <w:r>
+        <w:t>Giới thiệu về công cụ</w:t>
+      </w:r>
+      <w:bookmarkStart w:id="59" w:name="_GoBack"/>
+      <w:bookmarkEnd w:id="58"/>
       <w:bookmarkEnd w:id="59"/>
     </w:p>
     <w:p>
@@ -8508,51 +8514,25 @@
       <w:r>
         <w:t xml:space="preserve">Bảng </w:t>
       </w:r>
-      <w:r>
-        <w:fldChar w:fldCharType="begin"/>
-      </w:r>
-      <w:r>
-        <w:instrText xml:space="preserve"> STYLEREF 1 \s </w:instrText>
-      </w:r>
-      <w:r>
-        <w:fldChar w:fldCharType="separate"/>
-      </w:r>
-      <w:r>
-        <w:rPr>
-          <w:noProof/>
-        </w:rPr>
-        <w:t>4</w:t>
-      </w:r>
-      <w:r>
-        <w:rPr>
-          <w:noProof/>
-        </w:rPr>
-        <w:fldChar w:fldCharType="end"/>
-      </w:r>
+      <w:fldSimple w:instr=" STYLEREF 1 \s ">
+        <w:r>
+          <w:rPr>
+            <w:noProof/>
+          </w:rPr>
+          <w:t>4</w:t>
+        </w:r>
+      </w:fldSimple>
       <w:r>
         <w:t>.</w:t>
       </w:r>
-      <w:r>
-        <w:fldChar w:fldCharType="begin"/>
-      </w:r>
-      <w:r>
-        <w:instrText xml:space="preserve"> SEQ Bảng \* ARABIC \s 1 </w:instrText>
-      </w:r>
-      <w:r>
-        <w:fldChar w:fldCharType="separate"/>
-      </w:r>
-      <w:r>
-        <w:rPr>
-          <w:noProof/>
-        </w:rPr>
-        <w:t>1</w:t>
-      </w:r>
-      <w:r>
-        <w:rPr>
-          <w:noProof/>
-        </w:rPr>
-        <w:fldChar w:fldCharType="end"/>
-      </w:r>
+      <w:fldSimple w:instr=" SEQ Bảng \* ARABIC \s 1 ">
+        <w:r>
+          <w:rPr>
+            <w:noProof/>
+          </w:rPr>
+          <w:t>1</w:t>
+        </w:r>
+      </w:fldSimple>
       <w:bookmarkEnd w:id="66"/>
       <w:r>
         <w:t xml:space="preserve"> Kiến trúc</w:t>
@@ -8823,51 +8803,25 @@
       <w:r>
         <w:t xml:space="preserve">Hình </w:t>
       </w:r>
-      <w:r>
-        <w:fldChar w:fldCharType="begin"/>
-      </w:r>
-      <w:r>
-        <w:instrText xml:space="preserve"> STYLEREF 1 \s </w:instrText>
-      </w:r>
-      <w:r>
-        <w:fldChar w:fldCharType="separate"/>
-      </w:r>
-      <w:r>
-        <w:rPr>
-          <w:noProof/>
-        </w:rPr>
-        <w:t>4</w:t>
-      </w:r>
-      <w:r>
-        <w:rPr>
-          <w:noProof/>
-        </w:rPr>
-        <w:fldChar w:fldCharType="end"/>
-      </w:r>
+      <w:fldSimple w:instr=" STYLEREF 1 \s ">
+        <w:r>
+          <w:rPr>
+            <w:noProof/>
+          </w:rPr>
+          <w:t>4</w:t>
+        </w:r>
+      </w:fldSimple>
       <w:r>
         <w:t>.</w:t>
       </w:r>
-      <w:r>
-        <w:fldChar w:fldCharType="begin"/>
-      </w:r>
-      <w:r>
-        <w:instrText xml:space="preserve"> SEQ Hình \* ARABIC \s 1 </w:instrText>
-      </w:r>
-      <w:r>
-        <w:fldChar w:fldCharType="separate"/>
-      </w:r>
-      <w:r>
-        <w:rPr>
-          <w:noProof/>
-        </w:rPr>
-        <w:t>1</w:t>
-      </w:r>
-      <w:r>
-        <w:rPr>
-          <w:noProof/>
-        </w:rPr>
-        <w:fldChar w:fldCharType="end"/>
-      </w:r>
+      <w:fldSimple w:instr=" SEQ Hình \* ARABIC \s 1 ">
+        <w:r>
+          <w:rPr>
+            <w:noProof/>
+          </w:rPr>
+          <w:t>1</w:t>
+        </w:r>
+      </w:fldSimple>
       <w:bookmarkEnd w:id="68"/>
       <w:r>
         <w:t xml:space="preserve"> </w:t>
@@ -13574,6 +13528,7 @@
     <w:lsdException w:name="HTML Sample" w:semiHidden="1" w:unhideWhenUsed="1"/>
     <w:lsdException w:name="HTML Typewriter" w:semiHidden="1" w:unhideWhenUsed="1"/>
     <w:lsdException w:name="HTML Variable" w:semiHidden="1" w:unhideWhenUsed="1"/>
+    <w:lsdException w:name="Normal Table" w:semiHidden="1" w:unhideWhenUsed="1"/>
     <w:lsdException w:name="annotation subject" w:semiHidden="1" w:unhideWhenUsed="1"/>
     <w:lsdException w:name="No List" w:semiHidden="1" w:uiPriority="99" w:unhideWhenUsed="1"/>
     <w:lsdException w:name="Outline List 1" w:semiHidden="1" w:unhideWhenUsed="1"/>
@@ -13617,8 +13572,10 @@
     <w:lsdException w:name="Table Elegant" w:semiHidden="1" w:unhideWhenUsed="1"/>
     <w:lsdException w:name="Table Professional" w:semiHidden="1" w:unhideWhenUsed="1"/>
     <w:lsdException w:name="Table Subtle 1" w:semiHidden="1" w:unhideWhenUsed="1"/>
+    <w:lsdException w:name="Table Subtle 2" w:semiHidden="1" w:unhideWhenUsed="1"/>
     <w:lsdException w:name="Table Web 1" w:semiHidden="1" w:unhideWhenUsed="1"/>
     <w:lsdException w:name="Table Web 2" w:semiHidden="1" w:unhideWhenUsed="1"/>
+    <w:lsdException w:name="Table Web 3" w:semiHidden="1" w:unhideWhenUsed="1"/>
     <w:lsdException w:name="Balloon Text" w:uiPriority="99"/>
     <w:lsdException w:name="Table Grid" w:uiPriority="59"/>
     <w:lsdException w:name="Table Theme" w:semiHidden="1" w:unhideWhenUsed="1"/>
@@ -17559,7 +17516,7 @@
 </file>
 
 <file path=customXml/itemProps1.xml><?xml version="1.0" encoding="utf-8"?>
-<ds:datastoreItem xmlns:ds="http://schemas.openxmlformats.org/officeDocument/2006/customXml" ds:itemID="{9AE5E945-0B71-49B2-8DB2-9487528AF691}">
+<ds:datastoreItem xmlns:ds="http://schemas.openxmlformats.org/officeDocument/2006/customXml" ds:itemID="{DF65F8BA-E583-4CBC-B3C6-31655FB68C16}">
   <ds:schemaRefs>
     <ds:schemaRef ds:uri="http://schemas.openxmlformats.org/officeDocument/2006/bibliography"/>
   </ds:schemaRefs>

</xml_diff>